<commit_message>
Updated docx and pdf (Task 2)
</commit_message>
<xml_diff>
--- a/Sarnavskiy Linux Station Homework 6.docx
+++ b/Sarnavskiy Linux Station Homework 6.docx
@@ -460,6 +460,7 @@
       <w:r>
         <w:rPr>
           <w:rFonts w:ascii="Times New Roman" w:hAnsi="Times New Roman" w:cs="Times New Roman"/>
+          <w:noProof/>
           <w:sz w:val="28"/>
           <w:szCs w:val="28"/>
         </w:rPr>
@@ -570,6 +571,7 @@
       <w:r>
         <w:rPr>
           <w:rFonts w:ascii="Times New Roman" w:hAnsi="Times New Roman" w:cs="Times New Roman"/>
+          <w:noProof/>
           <w:sz w:val="28"/>
           <w:szCs w:val="28"/>
         </w:rPr>
@@ -622,6 +624,7 @@
       <w:r>
         <w:rPr>
           <w:rFonts w:ascii="Times New Roman" w:hAnsi="Times New Roman" w:cs="Times New Roman"/>
+          <w:noProof/>
           <w:sz w:val="28"/>
           <w:szCs w:val="28"/>
         </w:rPr>
@@ -672,33 +675,23 @@
           <w:szCs w:val="28"/>
         </w:rPr>
       </w:pPr>
-      <w:r>
-        <w:rPr>
-          <w:rFonts w:ascii="Times New Roman" w:hAnsi="Times New Roman" w:cs="Times New Roman"/>
-          <w:sz w:val="28"/>
-          <w:szCs w:val="28"/>
-        </w:rPr>
-        <w:br w:type="page"/>
-      </w:r>
-    </w:p>
-    <w:p>
-      <w:pPr>
-        <w:spacing w:after="0" w:line="360" w:lineRule="auto"/>
-        <w:jc w:val="both"/>
-        <w:rPr>
-          <w:rFonts w:ascii="Times New Roman" w:hAnsi="Times New Roman" w:cs="Times New Roman"/>
-          <w:sz w:val="28"/>
-          <w:szCs w:val="28"/>
-        </w:rPr>
-      </w:pPr>
-      <w:r>
-        <w:rPr>
-          <w:rFonts w:ascii="Times New Roman" w:hAnsi="Times New Roman" w:cs="Times New Roman"/>
-          <w:sz w:val="28"/>
-          <w:szCs w:val="28"/>
-        </w:rPr>
-        <w:lastRenderedPageBreak/>
-        <w:t>Задание №3</w:t>
+    </w:p>
+    <w:p>
+      <w:pPr>
+        <w:jc w:val="both"/>
+        <w:rPr>
+          <w:rFonts w:ascii="Times New Roman" w:hAnsi="Times New Roman" w:cs="Times New Roman"/>
+          <w:sz w:val="28"/>
+          <w:szCs w:val="28"/>
+        </w:rPr>
+      </w:pPr>
+      <w:r>
+        <w:rPr>
+          <w:rFonts w:ascii="Times New Roman" w:hAnsi="Times New Roman" w:cs="Times New Roman"/>
+          <w:sz w:val="28"/>
+          <w:szCs w:val="28"/>
+        </w:rPr>
+        <w:t>Однострочный скрипт будет выглядеть так:</w:t>
       </w:r>
     </w:p>
     <w:p>
@@ -717,10 +710,10 @@
           <w:szCs w:val="28"/>
         </w:rPr>
         <w:drawing>
-          <wp:inline distT="0" distB="0" distL="0" distR="0" wp14:anchorId="34623DDA" wp14:editId="621029BD">
-            <wp:extent cx="5940425" cy="3439795"/>
-            <wp:effectExtent l="0" t="0" r="3175" b="8255"/>
-            <wp:docPr id="5" name="Рисунок 5"/>
+          <wp:inline distT="0" distB="0" distL="0" distR="0" wp14:anchorId="465AB6B0" wp14:editId="40652404">
+            <wp:extent cx="5940425" cy="748665"/>
+            <wp:effectExtent l="0" t="0" r="3175" b="0"/>
+            <wp:docPr id="3" name="Рисунок 3"/>
             <wp:cNvGraphicFramePr>
               <a:graphicFrameLocks xmlns:a="http://schemas.openxmlformats.org/drawingml/2006/main" noChangeAspect="1"/>
             </wp:cNvGraphicFramePr>
@@ -740,7 +733,7 @@
                   <pic:spPr>
                     <a:xfrm>
                       <a:off x="0" y="0"/>
-                      <a:ext cx="5940425" cy="3439795"/>
+                      <a:ext cx="5940425" cy="748665"/>
                     </a:xfrm>
                     <a:prstGeom prst="rect">
                       <a:avLst/>
@@ -798,29 +791,30 @@
           <w:szCs w:val="28"/>
         </w:rPr>
         <w:lastRenderedPageBreak/>
-        <w:t>Задание №4</w:t>
-      </w:r>
-    </w:p>
-    <w:p>
-      <w:pPr>
-        <w:jc w:val="both"/>
-        <w:rPr>
-          <w:rFonts w:ascii="Times New Roman" w:hAnsi="Times New Roman" w:cs="Times New Roman"/>
-          <w:sz w:val="28"/>
-          <w:szCs w:val="28"/>
-        </w:rPr>
-      </w:pPr>
-      <w:r>
-        <w:rPr>
-          <w:rFonts w:ascii="Times New Roman" w:hAnsi="Times New Roman" w:cs="Times New Roman"/>
+        <w:t>Задание №3</w:t>
+      </w:r>
+    </w:p>
+    <w:p>
+      <w:pPr>
+        <w:jc w:val="both"/>
+        <w:rPr>
+          <w:rFonts w:ascii="Times New Roman" w:hAnsi="Times New Roman" w:cs="Times New Roman"/>
+          <w:sz w:val="28"/>
+          <w:szCs w:val="28"/>
+        </w:rPr>
+      </w:pPr>
+      <w:r>
+        <w:rPr>
+          <w:rFonts w:ascii="Times New Roman" w:hAnsi="Times New Roman" w:cs="Times New Roman"/>
+          <w:noProof/>
           <w:sz w:val="28"/>
           <w:szCs w:val="28"/>
         </w:rPr>
         <w:drawing>
-          <wp:inline distT="0" distB="0" distL="0" distR="0" wp14:anchorId="07AAAD3C" wp14:editId="2A65FDBC">
-            <wp:extent cx="5940425" cy="2709545"/>
-            <wp:effectExtent l="0" t="0" r="3175" b="0"/>
-            <wp:docPr id="6" name="Рисунок 6"/>
+          <wp:inline distT="0" distB="0" distL="0" distR="0" wp14:anchorId="34623DDA" wp14:editId="621029BD">
+            <wp:extent cx="5940425" cy="3439795"/>
+            <wp:effectExtent l="0" t="0" r="3175" b="8255"/>
+            <wp:docPr id="5" name="Рисунок 5"/>
             <wp:cNvGraphicFramePr>
               <a:graphicFrameLocks xmlns:a="http://schemas.openxmlformats.org/drawingml/2006/main" noChangeAspect="1"/>
             </wp:cNvGraphicFramePr>
@@ -840,7 +834,7 @@
                   <pic:spPr>
                     <a:xfrm>
                       <a:off x="0" y="0"/>
-                      <a:ext cx="5940425" cy="2709545"/>
+                      <a:ext cx="5940425" cy="3439795"/>
                     </a:xfrm>
                     <a:prstGeom prst="rect">
                       <a:avLst/>
@@ -898,37 +892,30 @@
           <w:szCs w:val="28"/>
         </w:rPr>
         <w:lastRenderedPageBreak/>
-        <w:t>Задание №</w:t>
-      </w:r>
-      <w:r>
-        <w:rPr>
-          <w:rFonts w:ascii="Times New Roman" w:hAnsi="Times New Roman" w:cs="Times New Roman"/>
-          <w:sz w:val="28"/>
-          <w:szCs w:val="28"/>
-        </w:rPr>
-        <w:t>5</w:t>
-      </w:r>
-    </w:p>
-    <w:p>
-      <w:pPr>
-        <w:jc w:val="both"/>
-        <w:rPr>
-          <w:rFonts w:ascii="Times New Roman" w:hAnsi="Times New Roman" w:cs="Times New Roman"/>
-          <w:sz w:val="28"/>
-          <w:szCs w:val="28"/>
-        </w:rPr>
-      </w:pPr>
-      <w:r>
-        <w:rPr>
-          <w:rFonts w:ascii="Times New Roman" w:hAnsi="Times New Roman" w:cs="Times New Roman"/>
+        <w:t>Задание №4</w:t>
+      </w:r>
+    </w:p>
+    <w:p>
+      <w:pPr>
+        <w:jc w:val="both"/>
+        <w:rPr>
+          <w:rFonts w:ascii="Times New Roman" w:hAnsi="Times New Roman" w:cs="Times New Roman"/>
+          <w:sz w:val="28"/>
+          <w:szCs w:val="28"/>
+        </w:rPr>
+      </w:pPr>
+      <w:r>
+        <w:rPr>
+          <w:rFonts w:ascii="Times New Roman" w:hAnsi="Times New Roman" w:cs="Times New Roman"/>
+          <w:noProof/>
           <w:sz w:val="28"/>
           <w:szCs w:val="28"/>
         </w:rPr>
         <w:drawing>
-          <wp:inline distT="0" distB="0" distL="0" distR="0" wp14:anchorId="7126DEE4" wp14:editId="23820973">
-            <wp:extent cx="5940425" cy="1699895"/>
+          <wp:inline distT="0" distB="0" distL="0" distR="0" wp14:anchorId="07AAAD3C" wp14:editId="2A65FDBC">
+            <wp:extent cx="5940425" cy="2709545"/>
             <wp:effectExtent l="0" t="0" r="3175" b="0"/>
-            <wp:docPr id="7" name="Рисунок 7"/>
+            <wp:docPr id="6" name="Рисунок 6"/>
             <wp:cNvGraphicFramePr>
               <a:graphicFrameLocks xmlns:a="http://schemas.openxmlformats.org/drawingml/2006/main" noChangeAspect="1"/>
             </wp:cNvGraphicFramePr>
@@ -948,6 +935,115 @@
                   <pic:spPr>
                     <a:xfrm>
                       <a:off x="0" y="0"/>
+                      <a:ext cx="5940425" cy="2709545"/>
+                    </a:xfrm>
+                    <a:prstGeom prst="rect">
+                      <a:avLst/>
+                    </a:prstGeom>
+                  </pic:spPr>
+                </pic:pic>
+              </a:graphicData>
+            </a:graphic>
+          </wp:inline>
+        </w:drawing>
+      </w:r>
+    </w:p>
+    <w:p>
+      <w:pPr>
+        <w:jc w:val="both"/>
+        <w:rPr>
+          <w:rFonts w:ascii="Times New Roman" w:hAnsi="Times New Roman" w:cs="Times New Roman"/>
+          <w:sz w:val="28"/>
+          <w:szCs w:val="28"/>
+        </w:rPr>
+      </w:pPr>
+    </w:p>
+    <w:p>
+      <w:pPr>
+        <w:jc w:val="both"/>
+        <w:rPr>
+          <w:rFonts w:ascii="Times New Roman" w:hAnsi="Times New Roman" w:cs="Times New Roman"/>
+          <w:sz w:val="28"/>
+          <w:szCs w:val="28"/>
+        </w:rPr>
+      </w:pPr>
+      <w:r>
+        <w:rPr>
+          <w:rFonts w:ascii="Times New Roman" w:hAnsi="Times New Roman" w:cs="Times New Roman"/>
+          <w:sz w:val="28"/>
+          <w:szCs w:val="28"/>
+        </w:rPr>
+        <w:br w:type="page"/>
+      </w:r>
+    </w:p>
+    <w:p>
+      <w:pPr>
+        <w:spacing w:after="0" w:line="360" w:lineRule="auto"/>
+        <w:jc w:val="both"/>
+        <w:rPr>
+          <w:rFonts w:ascii="Times New Roman" w:hAnsi="Times New Roman" w:cs="Times New Roman"/>
+          <w:sz w:val="28"/>
+          <w:szCs w:val="28"/>
+        </w:rPr>
+      </w:pPr>
+      <w:r>
+        <w:rPr>
+          <w:rFonts w:ascii="Times New Roman" w:hAnsi="Times New Roman" w:cs="Times New Roman"/>
+          <w:sz w:val="28"/>
+          <w:szCs w:val="28"/>
+        </w:rPr>
+        <w:lastRenderedPageBreak/>
+        <w:t>Задание №</w:t>
+      </w:r>
+      <w:r>
+        <w:rPr>
+          <w:rFonts w:ascii="Times New Roman" w:hAnsi="Times New Roman" w:cs="Times New Roman"/>
+          <w:sz w:val="28"/>
+          <w:szCs w:val="28"/>
+        </w:rPr>
+        <w:t>5</w:t>
+      </w:r>
+    </w:p>
+    <w:p>
+      <w:pPr>
+        <w:jc w:val="both"/>
+        <w:rPr>
+          <w:rFonts w:ascii="Times New Roman" w:hAnsi="Times New Roman" w:cs="Times New Roman"/>
+          <w:sz w:val="28"/>
+          <w:szCs w:val="28"/>
+        </w:rPr>
+      </w:pPr>
+      <w:r>
+        <w:rPr>
+          <w:rFonts w:ascii="Times New Roman" w:hAnsi="Times New Roman" w:cs="Times New Roman"/>
+          <w:noProof/>
+          <w:sz w:val="28"/>
+          <w:szCs w:val="28"/>
+        </w:rPr>
+        <w:drawing>
+          <wp:inline distT="0" distB="0" distL="0" distR="0" wp14:anchorId="7126DEE4" wp14:editId="23820973">
+            <wp:extent cx="5940425" cy="1699895"/>
+            <wp:effectExtent l="0" t="0" r="3175" b="0"/>
+            <wp:docPr id="7" name="Рисунок 7"/>
+            <wp:cNvGraphicFramePr>
+              <a:graphicFrameLocks xmlns:a="http://schemas.openxmlformats.org/drawingml/2006/main" noChangeAspect="1"/>
+            </wp:cNvGraphicFramePr>
+            <a:graphic xmlns:a="http://schemas.openxmlformats.org/drawingml/2006/main">
+              <a:graphicData uri="http://schemas.openxmlformats.org/drawingml/2006/picture">
+                <pic:pic xmlns:pic="http://schemas.openxmlformats.org/drawingml/2006/picture">
+                  <pic:nvPicPr>
+                    <pic:cNvPr id="1" name=""/>
+                    <pic:cNvPicPr/>
+                  </pic:nvPicPr>
+                  <pic:blipFill>
+                    <a:blip r:embed="rId11"/>
+                    <a:stretch>
+                      <a:fillRect/>
+                    </a:stretch>
+                  </pic:blipFill>
+                  <pic:spPr>
+                    <a:xfrm>
+                      <a:off x="0" y="0"/>
                       <a:ext cx="5940425" cy="1699895"/>
                     </a:xfrm>
                     <a:prstGeom prst="rect">
@@ -1030,6 +1126,7 @@
       <w:r>
         <w:rPr>
           <w:rFonts w:ascii="Times New Roman" w:hAnsi="Times New Roman" w:cs="Times New Roman"/>
+          <w:noProof/>
           <w:sz w:val="28"/>
           <w:szCs w:val="28"/>
         </w:rPr>
@@ -1049,7 +1146,7 @@
                     <pic:cNvPicPr/>
                   </pic:nvPicPr>
                   <pic:blipFill>
-                    <a:blip r:embed="rId11"/>
+                    <a:blip r:embed="rId12"/>
                     <a:stretch>
                       <a:fillRect/>
                     </a:stretch>

</xml_diff>